<commit_message>
Add test for written numbers rule
</commit_message>
<xml_diff>
--- a/test/docs/test_grammar_regex.docx
+++ b/test/docs/test_grammar_regex.docx
@@ -83,14 +83,90 @@
       </w:pPr>
       <w:r>
         <w:rPr/>
-        <w:t>Två män har misshandlat och hotat målsägande. Misshandeln har bestått av slag mot ansikte samt spark mot kroppen, och hotet har bestått av att hota med att skära halsen av målsägande.</w:t>
-      </w:r>
-      <w:bookmarkStart w:id="8" w:name="__UnoMark__172_2399187429"/>
-      <w:bookmarkStart w:id="9" w:name="__UnoMark__173_2399187429"/>
-      <w:bookmarkStart w:id="10" w:name="__UnoMark__174_2399187429"/>
+        <w:t xml:space="preserve">Två män har misshandlat och hotat målsägande, </w:t>
+      </w:r>
+      <w:r>
+        <w:rPr/>
+        <w:t>de kanske var 3 män, i värsta</w:t>
+      </w:r>
+      <w:bookmarkStart w:id="8" w:name="__UnoMark__120_3851218787"/>
+      <w:bookmarkStart w:id="9" w:name="__UnoMark__119_3851218787"/>
       <w:bookmarkEnd w:id="8"/>
       <w:bookmarkEnd w:id="9"/>
+      <w:r>
+        <w:rPr/>
+        <w:t xml:space="preserve"> </w:t>
+      </w:r>
+      <w:bookmarkStart w:id="10" w:name="__UnoMark__122_3851218787"/>
+      <w:bookmarkStart w:id="11" w:name="__UnoMark__121_3851218787"/>
       <w:bookmarkEnd w:id="10"/>
+      <w:bookmarkEnd w:id="11"/>
+      <w:r>
+        <w:rPr/>
+        <w:t>f</w:t>
+      </w:r>
+      <w:bookmarkStart w:id="12" w:name="__UnoMark__124_3851218787"/>
+      <w:bookmarkStart w:id="13" w:name="__UnoMark__123_3851218787"/>
+      <w:bookmarkEnd w:id="12"/>
+      <w:bookmarkEnd w:id="13"/>
+      <w:r>
+        <w:rPr/>
+        <w:t>a</w:t>
+      </w:r>
+      <w:bookmarkStart w:id="14" w:name="__UnoMark__126_3851218787"/>
+      <w:bookmarkStart w:id="15" w:name="__UnoMark__125_3851218787"/>
+      <w:bookmarkEnd w:id="14"/>
+      <w:bookmarkEnd w:id="15"/>
+      <w:r>
+        <w:rPr/>
+        <w:t>l</w:t>
+      </w:r>
+      <w:bookmarkStart w:id="16" w:name="__UnoMark__128_3851218787"/>
+      <w:bookmarkStart w:id="17" w:name="__UnoMark__127_3851218787"/>
+      <w:bookmarkEnd w:id="16"/>
+      <w:bookmarkEnd w:id="17"/>
+      <w:r>
+        <w:rPr/>
+        <w:t>l</w:t>
+      </w:r>
+      <w:bookmarkStart w:id="18" w:name="__UnoMark__130_3851218787"/>
+      <w:bookmarkStart w:id="19" w:name="__UnoMark__129_3851218787"/>
+      <w:bookmarkEnd w:id="18"/>
+      <w:bookmarkEnd w:id="19"/>
+      <w:r>
+        <w:rPr/>
+        <w:t xml:space="preserve"> </w:t>
+      </w:r>
+      <w:bookmarkStart w:id="20" w:name="__UnoMark__132_3851218787"/>
+      <w:bookmarkStart w:id="21" w:name="__UnoMark__131_3851218787"/>
+      <w:bookmarkEnd w:id="20"/>
+      <w:bookmarkEnd w:id="21"/>
+      <w:r>
+        <w:rPr/>
+        <w:t>1</w:t>
+      </w:r>
+      <w:bookmarkStart w:id="22" w:name="__UnoMark__134_3851218787"/>
+      <w:bookmarkStart w:id="23" w:name="__UnoMark__133_3851218787"/>
+      <w:bookmarkEnd w:id="22"/>
+      <w:bookmarkEnd w:id="23"/>
+      <w:r>
+        <w:rPr/>
+        <w:t>4</w:t>
+      </w:r>
+      <w:bookmarkStart w:id="24" w:name="__UnoMark__136_3851218787"/>
+      <w:bookmarkStart w:id="25" w:name="__UnoMark__135_3851218787"/>
+      <w:bookmarkEnd w:id="24"/>
+      <w:bookmarkEnd w:id="25"/>
+      <w:r>
+        <w:rPr/>
+        <w:t>. Misshandeln har bestått av slag mot ansikte samt spark mot kroppen, och hotet har bestått av att hota med att skära halsen av målsägande.</w:t>
+      </w:r>
+      <w:bookmarkStart w:id="26" w:name="__UnoMark__174_2399187429"/>
+      <w:bookmarkStart w:id="27" w:name="__UnoMark__173_2399187429"/>
+      <w:bookmarkStart w:id="28" w:name="__UnoMark__172_2399187429"/>
+      <w:bookmarkEnd w:id="26"/>
+      <w:bookmarkEnd w:id="27"/>
+      <w:bookmarkEnd w:id="28"/>
       <w:r>
         <w:rPr/>
         <w:t xml:space="preserve"> </w:t>
@@ -102,24 +178,24 @@
         <w:spacing w:before="0" w:after="200"/>
         <w:rPr/>
       </w:pPr>
-      <w:bookmarkStart w:id="11" w:name="__UnoMark__176_2399187429"/>
-      <w:bookmarkEnd w:id="11"/>
+      <w:bookmarkStart w:id="29" w:name="__UnoMark__176_2399187429"/>
+      <w:bookmarkEnd w:id="29"/>
       <w:r>
         <w:rPr/>
         <w:t xml:space="preserve">Vittnet berättar att två män har misshandlat </w:t>
       </w:r>
-      <w:bookmarkStart w:id="12" w:name="__UnoMark__35_592868558"/>
-      <w:bookmarkStart w:id="13" w:name="__UnoMark__36_592868558"/>
-      <w:bookmarkEnd w:id="12"/>
-      <w:bookmarkEnd w:id="13"/>
+      <w:bookmarkStart w:id="30" w:name="__UnoMark__36_592868558"/>
+      <w:bookmarkStart w:id="31" w:name="__UnoMark__35_592868558"/>
+      <w:bookmarkEnd w:id="30"/>
+      <w:bookmarkEnd w:id="31"/>
       <w:r>
         <w:rPr/>
         <w:t xml:space="preserve"> </w:t>
       </w:r>
-      <w:bookmarkStart w:id="14" w:name="__UnoMark__37_592868558"/>
-      <w:bookmarkStart w:id="15" w:name="__UnoMark__38_592868558"/>
-      <w:bookmarkEnd w:id="14"/>
-      <w:bookmarkEnd w:id="15"/>
+      <w:bookmarkStart w:id="32" w:name="__UnoMark__38_592868558"/>
+      <w:bookmarkStart w:id="33" w:name="__UnoMark__37_592868558"/>
+      <w:bookmarkEnd w:id="32"/>
+      <w:bookmarkEnd w:id="33"/>
       <w:r>
         <w:rPr/>
         <w:t xml:space="preserve"> hennes manlige bekant, båda männen har efter detta försvunnit från platsen. </w:t>

</xml_diff>

<commit_message>
Add test for date formatting
</commit_message>
<xml_diff>
--- a/test/docs/test_grammar_regex.docx
+++ b/test/docs/test_grammar_regex.docx
@@ -53,6 +53,96 @@
       </w:r>
       <w:bookmarkStart w:id="5" w:name="__UnoMark__3552_843838961"/>
       <w:bookmarkEnd w:id="5"/>
+      <w:r>
+        <w:rPr/>
+        <w:t xml:space="preserve"> </w:t>
+      </w:r>
+      <w:r>
+        <w:rPr/>
+        <w:t xml:space="preserve">Förövrigt är 06-05-04, </w:t>
+      </w:r>
+      <w:r>
+        <w:rPr/>
+        <w:t xml:space="preserve">2006-05-04 </w:t>
+      </w:r>
+      <w:r>
+        <w:rPr/>
+        <w:t>och</w:t>
+      </w:r>
+      <w:r>
+        <w:rPr/>
+        <w:t xml:space="preserve"> 15.4.2004 </w:t>
+      </w:r>
+      <w:r>
+        <w:rPr/>
+        <w:t>fel sätt att sk</w:t>
+      </w:r>
+      <w:bookmarkStart w:id="6" w:name="__UnoMark__196_2175915423"/>
+      <w:bookmarkEnd w:id="6"/>
+      <w:r>
+        <w:rPr/>
+        <w:t>r</w:t>
+      </w:r>
+      <w:bookmarkStart w:id="7" w:name="__UnoMark__197_2175915423"/>
+      <w:bookmarkEnd w:id="7"/>
+      <w:r>
+        <w:rPr/>
+        <w:t>i</w:t>
+      </w:r>
+      <w:bookmarkStart w:id="8" w:name="__UnoMark__198_2175915423"/>
+      <w:bookmarkEnd w:id="8"/>
+      <w:r>
+        <w:rPr/>
+        <w:t>v</w:t>
+      </w:r>
+      <w:bookmarkStart w:id="9" w:name="__UnoMark__199_2175915423"/>
+      <w:bookmarkEnd w:id="9"/>
+      <w:r>
+        <w:rPr/>
+        <w:t>a</w:t>
+      </w:r>
+      <w:bookmarkStart w:id="10" w:name="__UnoMark__200_2175915423"/>
+      <w:bookmarkEnd w:id="10"/>
+      <w:r>
+        <w:rPr/>
+        <w:t xml:space="preserve"> </w:t>
+      </w:r>
+      <w:bookmarkStart w:id="11" w:name="__UnoMark__201_2175915423"/>
+      <w:bookmarkEnd w:id="11"/>
+      <w:r>
+        <w:rPr/>
+        <w:t>d</w:t>
+      </w:r>
+      <w:bookmarkStart w:id="12" w:name="__UnoMark__202_2175915423"/>
+      <w:bookmarkEnd w:id="12"/>
+      <w:r>
+        <w:rPr/>
+        <w:t>a</w:t>
+      </w:r>
+      <w:bookmarkStart w:id="13" w:name="__UnoMark__203_2175915423"/>
+      <w:bookmarkEnd w:id="13"/>
+      <w:r>
+        <w:rPr/>
+        <w:t>t</w:t>
+      </w:r>
+      <w:bookmarkStart w:id="14" w:name="__UnoMark__204_2175915423"/>
+      <w:bookmarkEnd w:id="14"/>
+      <w:r>
+        <w:rPr/>
+        <w:t>u</w:t>
+      </w:r>
+      <w:bookmarkStart w:id="15" w:name="__UnoMark__205_2175915423"/>
+      <w:bookmarkEnd w:id="15"/>
+      <w:r>
+        <w:rPr/>
+        <w:t>m</w:t>
+      </w:r>
+      <w:bookmarkStart w:id="16" w:name="__UnoMark__206_2175915423"/>
+      <w:bookmarkEnd w:id="16"/>
+      <w:r>
+        <w:rPr/>
+        <w:t>.</w:t>
+      </w:r>
     </w:p>
     <w:p>
       <w:pPr>
@@ -62,9 +152,9 @@
       <w:r>
         <w:rPr/>
       </w:r>
-      <w:bookmarkStart w:id="6" w:name="__UnoMark__3550_843838961"/>
-      <w:bookmarkStart w:id="7" w:name="__UnoMark__3550_843838961"/>
-      <w:bookmarkEnd w:id="7"/>
+      <w:bookmarkStart w:id="17" w:name="__UnoMark__3550_843838961"/>
+      <w:bookmarkStart w:id="18" w:name="__UnoMark__3550_843838961"/>
+      <w:bookmarkEnd w:id="18"/>
     </w:p>
     <w:p>
       <w:pPr>
@@ -83,90 +173,86 @@
       </w:pPr>
       <w:r>
         <w:rPr/>
-        <w:t xml:space="preserve">Två män har misshandlat och hotat målsägande, </w:t>
-      </w:r>
-      <w:r>
-        <w:rPr/>
-        <w:t>de kanske var 3 män, i värsta</w:t>
-      </w:r>
-      <w:bookmarkStart w:id="8" w:name="__UnoMark__120_3851218787"/>
-      <w:bookmarkStart w:id="9" w:name="__UnoMark__119_3851218787"/>
-      <w:bookmarkEnd w:id="8"/>
-      <w:bookmarkEnd w:id="9"/>
+        <w:t>Två män har misshandlat och hotat målsägande, de kanske var 3 män, i värsta</w:t>
+      </w:r>
+      <w:bookmarkStart w:id="19" w:name="__UnoMark__119_3851218787"/>
+      <w:bookmarkStart w:id="20" w:name="__UnoMark__120_3851218787"/>
+      <w:bookmarkEnd w:id="19"/>
+      <w:bookmarkEnd w:id="20"/>
       <w:r>
         <w:rPr/>
         <w:t xml:space="preserve"> </w:t>
       </w:r>
-      <w:bookmarkStart w:id="10" w:name="__UnoMark__122_3851218787"/>
-      <w:bookmarkStart w:id="11" w:name="__UnoMark__121_3851218787"/>
-      <w:bookmarkEnd w:id="10"/>
-      <w:bookmarkEnd w:id="11"/>
+      <w:bookmarkStart w:id="21" w:name="__UnoMark__121_3851218787"/>
+      <w:bookmarkStart w:id="22" w:name="__UnoMark__122_3851218787"/>
+      <w:bookmarkEnd w:id="21"/>
+      <w:bookmarkEnd w:id="22"/>
       <w:r>
         <w:rPr/>
         <w:t>f</w:t>
       </w:r>
-      <w:bookmarkStart w:id="12" w:name="__UnoMark__124_3851218787"/>
-      <w:bookmarkStart w:id="13" w:name="__UnoMark__123_3851218787"/>
-      <w:bookmarkEnd w:id="12"/>
-      <w:bookmarkEnd w:id="13"/>
+      <w:bookmarkStart w:id="23" w:name="__UnoMark__123_3851218787"/>
+      <w:bookmarkStart w:id="24" w:name="__UnoMark__124_3851218787"/>
+      <w:bookmarkEnd w:id="23"/>
+      <w:bookmarkEnd w:id="24"/>
       <w:r>
         <w:rPr/>
         <w:t>a</w:t>
       </w:r>
-      <w:bookmarkStart w:id="14" w:name="__UnoMark__126_3851218787"/>
-      <w:bookmarkStart w:id="15" w:name="__UnoMark__125_3851218787"/>
-      <w:bookmarkEnd w:id="14"/>
-      <w:bookmarkEnd w:id="15"/>
+      <w:bookmarkStart w:id="25" w:name="__UnoMark__125_3851218787"/>
+      <w:bookmarkStart w:id="26" w:name="__UnoMark__126_3851218787"/>
+      <w:bookmarkEnd w:id="25"/>
+      <w:bookmarkEnd w:id="26"/>
       <w:r>
         <w:rPr/>
         <w:t>l</w:t>
       </w:r>
-      <w:bookmarkStart w:id="16" w:name="__UnoMark__128_3851218787"/>
-      <w:bookmarkStart w:id="17" w:name="__UnoMark__127_3851218787"/>
-      <w:bookmarkEnd w:id="16"/>
-      <w:bookmarkEnd w:id="17"/>
-      <w:r>
-        <w:rPr/>
-        <w:t>l</w:t>
-      </w:r>
-      <w:bookmarkStart w:id="18" w:name="__UnoMark__130_3851218787"/>
-      <w:bookmarkStart w:id="19" w:name="__UnoMark__129_3851218787"/>
-      <w:bookmarkEnd w:id="18"/>
-      <w:bookmarkEnd w:id="19"/>
-      <w:r>
-        <w:rPr/>
-        <w:t xml:space="preserve"> </w:t>
-      </w:r>
-      <w:bookmarkStart w:id="20" w:name="__UnoMark__132_3851218787"/>
-      <w:bookmarkStart w:id="21" w:name="__UnoMark__131_3851218787"/>
-      <w:bookmarkEnd w:id="20"/>
-      <w:bookmarkEnd w:id="21"/>
-      <w:r>
-        <w:rPr/>
-        <w:t>1</w:t>
-      </w:r>
-      <w:bookmarkStart w:id="22" w:name="__UnoMark__134_3851218787"/>
-      <w:bookmarkStart w:id="23" w:name="__UnoMark__133_3851218787"/>
-      <w:bookmarkEnd w:id="22"/>
-      <w:bookmarkEnd w:id="23"/>
-      <w:r>
-        <w:rPr/>
-        <w:t>4</w:t>
-      </w:r>
-      <w:bookmarkStart w:id="24" w:name="__UnoMark__136_3851218787"/>
-      <w:bookmarkStart w:id="25" w:name="__UnoMark__135_3851218787"/>
-      <w:bookmarkEnd w:id="24"/>
-      <w:bookmarkEnd w:id="25"/>
-      <w:r>
-        <w:rPr/>
-        <w:t>. Misshandeln har bestått av slag mot ansikte samt spark mot kroppen, och hotet har bestått av att hota med att skära halsen av målsägande.</w:t>
-      </w:r>
-      <w:bookmarkStart w:id="26" w:name="__UnoMark__174_2399187429"/>
-      <w:bookmarkStart w:id="27" w:name="__UnoMark__173_2399187429"/>
-      <w:bookmarkStart w:id="28" w:name="__UnoMark__172_2399187429"/>
-      <w:bookmarkEnd w:id="26"/>
+      <w:bookmarkStart w:id="27" w:name="__UnoMark__127_3851218787"/>
+      <w:bookmarkStart w:id="28" w:name="__UnoMark__128_3851218787"/>
       <w:bookmarkEnd w:id="27"/>
       <w:bookmarkEnd w:id="28"/>
+      <w:r>
+        <w:rPr/>
+        <w:t>l</w:t>
+      </w:r>
+      <w:bookmarkStart w:id="29" w:name="__UnoMark__129_3851218787"/>
+      <w:bookmarkStart w:id="30" w:name="__UnoMark__130_3851218787"/>
+      <w:bookmarkEnd w:id="29"/>
+      <w:bookmarkEnd w:id="30"/>
+      <w:r>
+        <w:rPr/>
+        <w:t xml:space="preserve"> </w:t>
+      </w:r>
+      <w:bookmarkStart w:id="31" w:name="__UnoMark__131_3851218787"/>
+      <w:bookmarkStart w:id="32" w:name="__UnoMark__132_3851218787"/>
+      <w:bookmarkEnd w:id="31"/>
+      <w:bookmarkEnd w:id="32"/>
+      <w:r>
+        <w:rPr/>
+        <w:t>1</w:t>
+      </w:r>
+      <w:bookmarkStart w:id="33" w:name="__UnoMark__133_3851218787"/>
+      <w:bookmarkStart w:id="34" w:name="__UnoMark__134_3851218787"/>
+      <w:bookmarkEnd w:id="33"/>
+      <w:bookmarkEnd w:id="34"/>
+      <w:r>
+        <w:rPr/>
+        <w:t>4</w:t>
+      </w:r>
+      <w:bookmarkStart w:id="35" w:name="__UnoMark__136_3851218787"/>
+      <w:bookmarkStart w:id="36" w:name="__UnoMark__135_3851218787"/>
+      <w:bookmarkEnd w:id="35"/>
+      <w:bookmarkEnd w:id="36"/>
+      <w:r>
+        <w:rPr/>
+        <w:t>. Misshandeln har bestått av slag mot ansikte samt spark mot kroppen, och hotet har bestått av att hota med att skära halsen av målsägande.</w:t>
+      </w:r>
+      <w:bookmarkStart w:id="37" w:name="__UnoMark__172_2399187429"/>
+      <w:bookmarkStart w:id="38" w:name="__UnoMark__173_2399187429"/>
+      <w:bookmarkStart w:id="39" w:name="__UnoMark__174_2399187429"/>
+      <w:bookmarkEnd w:id="37"/>
+      <w:bookmarkEnd w:id="38"/>
+      <w:bookmarkEnd w:id="39"/>
       <w:r>
         <w:rPr/>
         <w:t xml:space="preserve"> </w:t>
@@ -178,24 +264,24 @@
         <w:spacing w:before="0" w:after="200"/>
         <w:rPr/>
       </w:pPr>
-      <w:bookmarkStart w:id="29" w:name="__UnoMark__176_2399187429"/>
-      <w:bookmarkEnd w:id="29"/>
+      <w:bookmarkStart w:id="40" w:name="__UnoMark__176_2399187429"/>
+      <w:bookmarkEnd w:id="40"/>
       <w:r>
         <w:rPr/>
         <w:t xml:space="preserve">Vittnet berättar att två män har misshandlat </w:t>
       </w:r>
-      <w:bookmarkStart w:id="30" w:name="__UnoMark__36_592868558"/>
-      <w:bookmarkStart w:id="31" w:name="__UnoMark__35_592868558"/>
-      <w:bookmarkEnd w:id="30"/>
-      <w:bookmarkEnd w:id="31"/>
+      <w:bookmarkStart w:id="41" w:name="__UnoMark__35_592868558"/>
+      <w:bookmarkStart w:id="42" w:name="__UnoMark__36_592868558"/>
+      <w:bookmarkEnd w:id="41"/>
+      <w:bookmarkEnd w:id="42"/>
       <w:r>
         <w:rPr/>
         <w:t xml:space="preserve"> </w:t>
       </w:r>
-      <w:bookmarkStart w:id="32" w:name="__UnoMark__38_592868558"/>
-      <w:bookmarkStart w:id="33" w:name="__UnoMark__37_592868558"/>
-      <w:bookmarkEnd w:id="32"/>
-      <w:bookmarkEnd w:id="33"/>
+      <w:bookmarkStart w:id="43" w:name="__UnoMark__37_592868558"/>
+      <w:bookmarkStart w:id="44" w:name="__UnoMark__38_592868558"/>
+      <w:bookmarkEnd w:id="43"/>
+      <w:bookmarkEnd w:id="44"/>
       <w:r>
         <w:rPr/>
         <w:t xml:space="preserve"> hennes manlige bekant, båda männen har efter detta försvunnit från platsen. </w:t>

</xml_diff>